<commit_message>
updated SPMP and gantt chart
</commit_message>
<xml_diff>
--- a/repo docs/SPMP.docx
+++ b/repo docs/SPMP.docx
@@ -1,6 +1,6 @@
 
 <file path=word/document.xml><?xml version="1.0" encoding="utf-8"?>
-<w:document xmlns:wpc="http://schemas.microsoft.com/office/word/2010/wordprocessingCanvas" xmlns:cx="http://schemas.microsoft.com/office/drawing/2014/chartex" xmlns:cx1="http://schemas.microsoft.com/office/drawing/2015/9/8/chartex" xmlns:cx2="http://schemas.microsoft.com/office/drawing/2015/10/21/chartex" xmlns:cx3="http://schemas.microsoft.com/office/drawing/2016/5/9/chartex" xmlns:cx4="http://schemas.microsoft.com/office/drawing/2016/5/10/chartex" xmlns:cx5="http://schemas.microsoft.com/office/drawing/2016/5/11/chartex" xmlns:cx6="http://schemas.microsoft.com/office/drawing/2016/5/12/chartex" xmlns:cx7="http://schemas.microsoft.com/office/drawing/2016/5/13/chartex" xmlns:cx8="http://schemas.microsoft.com/office/drawing/2016/5/14/chartex" xmlns:mc="http://schemas.openxmlformats.org/markup-compatibility/2006" xmlns:aink="http://schemas.microsoft.com/office/drawing/2016/ink" xmlns:am3d="http://schemas.microsoft.com/office/drawing/2017/model3d" xmlns:o="urn:schemas-microsoft-com:office:office" xmlns:r="http://schemas.openxmlformats.org/officeDocument/2006/relationships" xmlns:m="http://schemas.openxmlformats.org/officeDocument/2006/math" xmlns:v="urn:schemas-microsoft-com:vml" xmlns:wp14="http://schemas.microsoft.com/office/word/2010/wordprocessingDrawing" xmlns:wp="http://schemas.openxmlformats.org/drawingml/2006/wordprocessingDrawing" xmlns:w10="urn:schemas-microsoft-com:office:word" xmlns:w="http://schemas.openxmlformats.org/wordprocessingml/2006/main" xmlns:w14="http://schemas.microsoft.com/office/word/2010/wordml" xmlns:w15="http://schemas.microsoft.com/office/word/2012/wordml" xmlns:w16cex="http://schemas.microsoft.com/office/word/2018/wordml/cex" xmlns:w16cid="http://schemas.microsoft.com/office/word/2016/wordml/cid" xmlns:w16="http://schemas.microsoft.com/office/word/2018/wordml" xmlns:w16se="http://schemas.microsoft.com/office/word/2015/wordml/symex" xmlns:wpg="http://schemas.microsoft.com/office/word/2010/wordprocessingGroup" xmlns:wpi="http://schemas.microsoft.com/office/word/2010/wordprocessingInk" xmlns:wne="http://schemas.microsoft.com/office/word/2006/wordml" xmlns:wps="http://schemas.microsoft.com/office/word/2010/wordprocessingShape" mc:Ignorable="w14 w15 w16se w16cid w16 w16cex wp14">
+<w:document xmlns:wpc="http://schemas.microsoft.com/office/word/2010/wordprocessingCanvas" xmlns:cx="http://schemas.microsoft.com/office/drawing/2014/chartex" xmlns:cx1="http://schemas.microsoft.com/office/drawing/2015/9/8/chartex" xmlns:cx2="http://schemas.microsoft.com/office/drawing/2015/10/21/chartex" xmlns:cx3="http://schemas.microsoft.com/office/drawing/2016/5/9/chartex" xmlns:cx4="http://schemas.microsoft.com/office/drawing/2016/5/10/chartex" xmlns:cx5="http://schemas.microsoft.com/office/drawing/2016/5/11/chartex" xmlns:cx6="http://schemas.microsoft.com/office/drawing/2016/5/12/chartex" xmlns:cx7="http://schemas.microsoft.com/office/drawing/2016/5/13/chartex" xmlns:cx8="http://schemas.microsoft.com/office/drawing/2016/5/14/chartex" xmlns:mc="http://schemas.openxmlformats.org/markup-compatibility/2006" xmlns:aink="http://schemas.microsoft.com/office/drawing/2016/ink" xmlns:am3d="http://schemas.microsoft.com/office/drawing/2017/model3d" xmlns:o="urn:schemas-microsoft-com:office:office" xmlns:r="http://schemas.openxmlformats.org/officeDocument/2006/relationships" xmlns:m="http://schemas.openxmlformats.org/officeDocument/2006/math" xmlns:v="urn:schemas-microsoft-com:vml" xmlns:wp14="http://schemas.microsoft.com/office/word/2010/wordprocessingDrawing" xmlns:wp="http://schemas.openxmlformats.org/drawingml/2006/wordprocessingDrawing" xmlns:w10="urn:schemas-microsoft-com:office:word" xmlns:w="http://schemas.openxmlformats.org/wordprocessingml/2006/main" xmlns:w14="http://schemas.microsoft.com/office/word/2010/wordml" xmlns:w15="http://schemas.microsoft.com/office/word/2012/wordml" xmlns:w16cex="http://schemas.microsoft.com/office/word/2018/wordml/cex" xmlns:w16cid="http://schemas.microsoft.com/office/word/2016/wordml/cid" xmlns:w16="http://schemas.microsoft.com/office/word/2018/wordml" xmlns:w16sdtdh="http://schemas.microsoft.com/office/word/2020/wordml/sdtdatahash" xmlns:w16se="http://schemas.microsoft.com/office/word/2015/wordml/symex" xmlns:wpg="http://schemas.microsoft.com/office/word/2010/wordprocessingGroup" xmlns:wpi="http://schemas.microsoft.com/office/word/2010/wordprocessingInk" xmlns:wne="http://schemas.microsoft.com/office/word/2006/wordml" xmlns:wps="http://schemas.microsoft.com/office/word/2010/wordprocessingShape" mc:Ignorable="w14 w15 w16se w16cid w16 w16cex w16sdtdh wp14">
   <w:body>
     <w:p>
       <w:pPr>
@@ -2128,7 +2128,6 @@
           <w:szCs w:val="30"/>
           <w:u w:val="single"/>
         </w:rPr>
-        <w:lastRenderedPageBreak/>
         <w:t>Table Of Contents</w:t>
       </w:r>
     </w:p>
@@ -3256,7 +3255,6 @@
           <w:szCs w:val="30"/>
           <w:u w:val="single"/>
         </w:rPr>
-        <w:lastRenderedPageBreak/>
         <w:t>Revision Sheet</w:t>
       </w:r>
     </w:p>
@@ -5012,6 +5010,7 @@
                 <w:szCs w:val="26"/>
               </w:rPr>
             </w:pPr>
+            <w:bookmarkStart w:id="0" w:name="_Hlk77340050"/>
             <w:r>
               <w:rPr>
                 <w:rFonts w:ascii="Times New Roman" w:eastAsia="Times New Roman" w:hAnsi="Times New Roman" w:cs="Times New Roman"/>
@@ -5250,6 +5249,7 @@
           </w:p>
         </w:tc>
       </w:tr>
+      <w:bookmarkEnd w:id="0"/>
       <w:tr>
         <w:tc>
           <w:tcPr>
@@ -5453,6 +5453,15 @@
                 <w:szCs w:val="26"/>
               </w:rPr>
             </w:pPr>
+            <w:r>
+              <w:rPr>
+                <w:rFonts w:ascii="Times New Roman" w:eastAsia="Times New Roman" w:hAnsi="Times New Roman" w:cs="Times New Roman"/>
+                <w:b/>
+                <w:sz w:val="18"/>
+                <w:szCs w:val="18"/>
+              </w:rPr>
+              <w:t>Gantt chart review/revision/update</w:t>
+            </w:r>
           </w:p>
         </w:tc>
         <w:tc>
@@ -7023,8 +7032,8 @@
           <w:szCs w:val="26"/>
         </w:rPr>
       </w:pPr>
-      <w:bookmarkStart w:id="0" w:name="_9xhqabs65rq2" w:colFirst="0" w:colLast="0"/>
-      <w:bookmarkEnd w:id="0"/>
+      <w:bookmarkStart w:id="1" w:name="_9xhqabs65rq2" w:colFirst="0" w:colLast="0"/>
+      <w:bookmarkEnd w:id="1"/>
       <w:r>
         <w:rPr>
           <w:rFonts w:ascii="Times New Roman" w:eastAsia="Times New Roman" w:hAnsi="Times New Roman" w:cs="Times New Roman"/>
@@ -7186,6 +7195,7 @@
                 <w:szCs w:val="24"/>
               </w:rPr>
             </w:pPr>
+            <w:proofErr w:type="spellStart"/>
             <w:r>
               <w:rPr>
                 <w:rFonts w:ascii="Times New Roman" w:eastAsia="Times New Roman" w:hAnsi="Times New Roman" w:cs="Times New Roman"/>
@@ -7194,6 +7204,7 @@
               </w:rPr>
               <w:t>EasyAdopt</w:t>
             </w:r>
+            <w:proofErr w:type="spellEnd"/>
           </w:p>
         </w:tc>
         <w:tc>
@@ -7273,15 +7284,7 @@
                 <w:sz w:val="24"/>
                 <w:szCs w:val="24"/>
               </w:rPr>
-              <w:t xml:space="preserve">Designated personnel from any animal adoption facility to post information and high-quality images and/videos of domesticated pets available for adoption.                                                                                                      </w:t>
-            </w:r>
-            <w:r>
-              <w:rPr>
-                <w:rFonts w:ascii="Times New Roman" w:eastAsia="Times New Roman" w:hAnsi="Times New Roman" w:cs="Times New Roman"/>
-                <w:sz w:val="24"/>
-                <w:szCs w:val="24"/>
-              </w:rPr>
-              <w:t xml:space="preserve">                                                                               </w:t>
+              <w:t xml:space="preserve">Designated personnel from any animal adoption facility to post information and high-quality images and/videos of domesticated pets available for adoption.                                                                                                                                                                                     </w:t>
             </w:r>
           </w:p>
           <w:p>
@@ -7344,16 +7347,18 @@
                 <w:sz w:val="24"/>
                 <w:szCs w:val="24"/>
               </w:rPr>
-              <w:t>Raise funds to su</w:t>
+              <w:t xml:space="preserve">Raise funds to support the costs of running facilities for animals awaiting adoption through paid advertising placed on site, raising awareness through social media and </w:t>
             </w:r>
+            <w:proofErr w:type="gramStart"/>
             <w:r>
               <w:rPr>
                 <w:rFonts w:ascii="Times New Roman" w:eastAsia="Times New Roman" w:hAnsi="Times New Roman" w:cs="Times New Roman"/>
                 <w:sz w:val="24"/>
                 <w:szCs w:val="24"/>
               </w:rPr>
-              <w:t>pport the costs of running facilities for animals awaiting adoption through paid advertising placed on site, raising awareness through social media and donations</w:t>
+              <w:t>donations</w:t>
             </w:r>
+            <w:proofErr w:type="gramEnd"/>
           </w:p>
           <w:p>
             <w:pPr>
@@ -7373,15 +7378,7 @@
                 <w:sz w:val="24"/>
                 <w:szCs w:val="24"/>
               </w:rPr>
-              <w:t xml:space="preserve">Educate pet owners on proper care of pets as well as allow owners to view their pet’s medical </w:t>
-            </w:r>
-            <w:r>
-              <w:rPr>
-                <w:rFonts w:ascii="Times New Roman" w:eastAsia="Times New Roman" w:hAnsi="Times New Roman" w:cs="Times New Roman"/>
-                <w:sz w:val="24"/>
-                <w:szCs w:val="24"/>
-              </w:rPr>
-              <w:t>records.</w:t>
+              <w:t>Educate pet owners on proper care of pets as well as allow owners to view their pet’s medical records.</w:t>
             </w:r>
           </w:p>
           <w:p>
@@ -7402,7 +7399,25 @@
                 <w:sz w:val="24"/>
                 <w:szCs w:val="24"/>
               </w:rPr>
-              <w:t>Every pet listing should provide certain info. This info can be used as criteria for finding the right pet (filters). Information includes  breed, age, gender, behavior, days on website and shelter/location... Etc.</w:t>
+              <w:t xml:space="preserve">Every pet listing should provide certain info. This info can be used as criteria for finding the right pet (filters). Information </w:t>
+            </w:r>
+            <w:proofErr w:type="gramStart"/>
+            <w:r>
+              <w:rPr>
+                <w:rFonts w:ascii="Times New Roman" w:eastAsia="Times New Roman" w:hAnsi="Times New Roman" w:cs="Times New Roman"/>
+                <w:sz w:val="24"/>
+                <w:szCs w:val="24"/>
+              </w:rPr>
+              <w:t>includes  breed</w:t>
+            </w:r>
+            <w:proofErr w:type="gramEnd"/>
+            <w:r>
+              <w:rPr>
+                <w:rFonts w:ascii="Times New Roman" w:eastAsia="Times New Roman" w:hAnsi="Times New Roman" w:cs="Times New Roman"/>
+                <w:sz w:val="24"/>
+                <w:szCs w:val="24"/>
+              </w:rPr>
+              <w:t>, age, gender, behavior, days on website and shelter/location... Etc.</w:t>
             </w:r>
           </w:p>
           <w:p>
@@ -7423,23 +7438,25 @@
                 <w:sz w:val="24"/>
                 <w:szCs w:val="24"/>
               </w:rPr>
-              <w:t>Additionally, each pet listing s</w:t>
+              <w:t xml:space="preserve">Additionally, each pet listing should require information fields that won’t be able to be used as a </w:t>
             </w:r>
+            <w:proofErr w:type="gramStart"/>
             <w:r>
               <w:rPr>
                 <w:rFonts w:ascii="Times New Roman" w:eastAsia="Times New Roman" w:hAnsi="Times New Roman" w:cs="Times New Roman"/>
                 <w:sz w:val="24"/>
                 <w:szCs w:val="24"/>
               </w:rPr>
-              <w:t>hould require information fields that won’t be able to be used as a filtering criteria, however it is necessary to provide additional, more specific information about the pet. One of the fields can be used for providing the info necessary for educating pet</w:t>
+              <w:t>filtering criteria</w:t>
             </w:r>
+            <w:proofErr w:type="gramEnd"/>
             <w:r>
               <w:rPr>
                 <w:rFonts w:ascii="Times New Roman" w:eastAsia="Times New Roman" w:hAnsi="Times New Roman" w:cs="Times New Roman"/>
                 <w:sz w:val="24"/>
                 <w:szCs w:val="24"/>
               </w:rPr>
-              <w:t xml:space="preserve"> owners on proper care of pets. </w:t>
+              <w:t xml:space="preserve">, however it is necessary to provide additional, more specific information about the pet. One of the fields can be used for providing the info necessary for educating pet owners on proper care of pets. </w:t>
             </w:r>
           </w:p>
           <w:p>
@@ -7481,7 +7498,25 @@
                 <w:sz w:val="24"/>
                 <w:szCs w:val="24"/>
               </w:rPr>
-              <w:t xml:space="preserve">The pet listings can be sorted in various methods </w:t>
+              <w:t xml:space="preserve">The pet listings can be sorted in various </w:t>
+            </w:r>
+            <w:proofErr w:type="gramStart"/>
+            <w:r>
+              <w:rPr>
+                <w:rFonts w:ascii="Times New Roman" w:eastAsia="Times New Roman" w:hAnsi="Times New Roman" w:cs="Times New Roman"/>
+                <w:sz w:val="24"/>
+                <w:szCs w:val="24"/>
+              </w:rPr>
+              <w:t>methods</w:t>
+            </w:r>
+            <w:proofErr w:type="gramEnd"/>
+            <w:r>
+              <w:rPr>
+                <w:rFonts w:ascii="Times New Roman" w:eastAsia="Times New Roman" w:hAnsi="Times New Roman" w:cs="Times New Roman"/>
+                <w:sz w:val="24"/>
+                <w:szCs w:val="24"/>
+              </w:rPr>
+              <w:t xml:space="preserve"> </w:t>
             </w:r>
           </w:p>
           <w:p>
@@ -7502,15 +7537,25 @@
                 <w:sz w:val="24"/>
                 <w:szCs w:val="24"/>
               </w:rPr>
-              <w:t>An attached copy of the pets medical record will b</w:t>
+              <w:t xml:space="preserve">An attached copy of the </w:t>
             </w:r>
+            <w:proofErr w:type="gramStart"/>
             <w:r>
               <w:rPr>
                 <w:rFonts w:ascii="Times New Roman" w:eastAsia="Times New Roman" w:hAnsi="Times New Roman" w:cs="Times New Roman"/>
                 <w:sz w:val="24"/>
                 <w:szCs w:val="24"/>
               </w:rPr>
-              <w:t>e available in the pets listing.</w:t>
+              <w:t>pets</w:t>
+            </w:r>
+            <w:proofErr w:type="gramEnd"/>
+            <w:r>
+              <w:rPr>
+                <w:rFonts w:ascii="Times New Roman" w:eastAsia="Times New Roman" w:hAnsi="Times New Roman" w:cs="Times New Roman"/>
+                <w:sz w:val="24"/>
+                <w:szCs w:val="24"/>
+              </w:rPr>
+              <w:t xml:space="preserve"> medical record will be available in the pets listing.</w:t>
             </w:r>
           </w:p>
           <w:p>
@@ -7552,17 +7597,18 @@
                 <w:sz w:val="24"/>
                 <w:szCs w:val="24"/>
               </w:rPr>
-              <w:lastRenderedPageBreak/>
-              <w:t>Any user of the website can search through pet lis</w:t>
+              <w:t xml:space="preserve">Any user of the website can search through pet listings. For a user to begin the adoption process, they will need to have an account with the website. Same thing applies for making </w:t>
             </w:r>
+            <w:proofErr w:type="gramStart"/>
             <w:r>
               <w:rPr>
                 <w:rFonts w:ascii="Times New Roman" w:eastAsia="Times New Roman" w:hAnsi="Times New Roman" w:cs="Times New Roman"/>
                 <w:sz w:val="24"/>
                 <w:szCs w:val="24"/>
               </w:rPr>
-              <w:t>tings. For a user to begin the adoption process, they will need to have an account with the website. Same thing applies for making donations</w:t>
+              <w:t>donations</w:t>
             </w:r>
+            <w:proofErr w:type="gramEnd"/>
           </w:p>
           <w:p>
             <w:pPr>
@@ -7609,7 +7655,6 @@
           <w:szCs w:val="30"/>
           <w:u w:val="single"/>
         </w:rPr>
-        <w:lastRenderedPageBreak/>
         <w:t>Project Scope</w:t>
       </w:r>
     </w:p>
@@ -7624,8 +7669,8 @@
           <w:szCs w:val="26"/>
         </w:rPr>
       </w:pPr>
-      <w:bookmarkStart w:id="1" w:name="_c41xfgd0guj8" w:colFirst="0" w:colLast="0"/>
-      <w:bookmarkEnd w:id="1"/>
+      <w:bookmarkStart w:id="2" w:name="_c41xfgd0guj8" w:colFirst="0" w:colLast="0"/>
+      <w:bookmarkEnd w:id="2"/>
       <w:r>
         <w:rPr>
           <w:rFonts w:ascii="Times New Roman" w:eastAsia="Times New Roman" w:hAnsi="Times New Roman" w:cs="Times New Roman"/>
@@ -7992,8 +8037,8 @@
           <w:szCs w:val="26"/>
         </w:rPr>
       </w:pPr>
-      <w:bookmarkStart w:id="2" w:name="_255nuow1t6q4" w:colFirst="0" w:colLast="0"/>
-      <w:bookmarkEnd w:id="2"/>
+      <w:bookmarkStart w:id="3" w:name="_255nuow1t6q4" w:colFirst="0" w:colLast="0"/>
+      <w:bookmarkEnd w:id="3"/>
       <w:r>
         <w:rPr>
           <w:rFonts w:ascii="Times New Roman" w:eastAsia="Times New Roman" w:hAnsi="Times New Roman" w:cs="Times New Roman"/>
@@ -8001,7 +8046,6 @@
           <w:sz w:val="26"/>
           <w:szCs w:val="26"/>
         </w:rPr>
-        <w:lastRenderedPageBreak/>
         <w:t>Project Tasks:</w:t>
       </w:r>
     </w:p>
@@ -8570,8 +8614,8 @@
           <w:szCs w:val="26"/>
         </w:rPr>
       </w:pPr>
-      <w:bookmarkStart w:id="3" w:name="_9sx8toqzxc70" w:colFirst="0" w:colLast="0"/>
-      <w:bookmarkEnd w:id="3"/>
+      <w:bookmarkStart w:id="4" w:name="_9sx8toqzxc70" w:colFirst="0" w:colLast="0"/>
+      <w:bookmarkEnd w:id="4"/>
       <w:r>
         <w:rPr>
           <w:rFonts w:ascii="Times New Roman" w:eastAsia="Times New Roman" w:hAnsi="Times New Roman" w:cs="Times New Roman"/>
@@ -8898,7 +8942,25 @@
                 <w:sz w:val="24"/>
                 <w:szCs w:val="24"/>
               </w:rPr>
-              <w:t>06/29/21- SPMP Must Be Done For Revision.</w:t>
+              <w:t xml:space="preserve">06/29/21- SPMP Must Be Done </w:t>
+            </w:r>
+            <w:proofErr w:type="gramStart"/>
+            <w:r>
+              <w:rPr>
+                <w:rFonts w:ascii="Times New Roman" w:eastAsia="Times New Roman" w:hAnsi="Times New Roman" w:cs="Times New Roman"/>
+                <w:sz w:val="24"/>
+                <w:szCs w:val="24"/>
+              </w:rPr>
+              <w:t>For</w:t>
+            </w:r>
+            <w:proofErr w:type="gramEnd"/>
+            <w:r>
+              <w:rPr>
+                <w:rFonts w:ascii="Times New Roman" w:eastAsia="Times New Roman" w:hAnsi="Times New Roman" w:cs="Times New Roman"/>
+                <w:sz w:val="24"/>
+                <w:szCs w:val="24"/>
+              </w:rPr>
+              <w:t xml:space="preserve"> Revision.</w:t>
             </w:r>
           </w:p>
         </w:tc>
@@ -8941,7 +9003,6 @@
                 <w:sz w:val="18"/>
                 <w:szCs w:val="18"/>
               </w:rPr>
-              <w:lastRenderedPageBreak/>
               <w:t>KEY DATES:</w:t>
             </w:r>
           </w:p>
@@ -8978,7 +9039,25 @@
                 <w:sz w:val="24"/>
                 <w:szCs w:val="24"/>
               </w:rPr>
-              <w:t>06/29/21- SPMP Must Be Done For Revision.</w:t>
+              <w:t xml:space="preserve">06/29/21- SPMP Must Be Done </w:t>
+            </w:r>
+            <w:proofErr w:type="gramStart"/>
+            <w:r>
+              <w:rPr>
+                <w:rFonts w:ascii="Times New Roman" w:eastAsia="Times New Roman" w:hAnsi="Times New Roman" w:cs="Times New Roman"/>
+                <w:sz w:val="24"/>
+                <w:szCs w:val="24"/>
+              </w:rPr>
+              <w:t>For</w:t>
+            </w:r>
+            <w:proofErr w:type="gramEnd"/>
+            <w:r>
+              <w:rPr>
+                <w:rFonts w:ascii="Times New Roman" w:eastAsia="Times New Roman" w:hAnsi="Times New Roman" w:cs="Times New Roman"/>
+                <w:sz w:val="24"/>
+                <w:szCs w:val="24"/>
+              </w:rPr>
+              <w:t xml:space="preserve"> Revision.</w:t>
             </w:r>
           </w:p>
           <w:p>
@@ -9249,8 +9328,8 @@
           <w:u w:val="single"/>
         </w:rPr>
       </w:pPr>
-      <w:bookmarkStart w:id="4" w:name="_x56z8igapm0" w:colFirst="0" w:colLast="0"/>
-      <w:bookmarkEnd w:id="4"/>
+      <w:bookmarkStart w:id="5" w:name="_x56z8igapm0" w:colFirst="0" w:colLast="0"/>
+      <w:bookmarkEnd w:id="5"/>
       <w:r>
         <w:rPr>
           <w:rFonts w:ascii="Times New Roman" w:eastAsia="Times New Roman" w:hAnsi="Times New Roman" w:cs="Times New Roman"/>
@@ -9274,8 +9353,8 @@
           <w:szCs w:val="34"/>
         </w:rPr>
       </w:pPr>
-      <w:bookmarkStart w:id="5" w:name="_879xqvrv7rkf" w:colFirst="0" w:colLast="0"/>
-      <w:bookmarkEnd w:id="5"/>
+      <w:bookmarkStart w:id="6" w:name="_879xqvrv7rkf" w:colFirst="0" w:colLast="0"/>
+      <w:bookmarkEnd w:id="6"/>
       <w:r>
         <w:rPr>
           <w:rFonts w:ascii="Times New Roman" w:eastAsia="Times New Roman" w:hAnsi="Times New Roman" w:cs="Times New Roman"/>
@@ -9391,7 +9470,25 @@
                 <w:sz w:val="24"/>
                 <w:szCs w:val="24"/>
               </w:rPr>
-              <w:t>50 Hours To Complete This Project</w:t>
+              <w:t xml:space="preserve">50 Hours </w:t>
+            </w:r>
+            <w:proofErr w:type="gramStart"/>
+            <w:r>
+              <w:rPr>
+                <w:rFonts w:ascii="Times New Roman" w:eastAsia="Times New Roman" w:hAnsi="Times New Roman" w:cs="Times New Roman"/>
+                <w:sz w:val="24"/>
+                <w:szCs w:val="24"/>
+              </w:rPr>
+              <w:t>To</w:t>
+            </w:r>
+            <w:proofErr w:type="gramEnd"/>
+            <w:r>
+              <w:rPr>
+                <w:rFonts w:ascii="Times New Roman" w:eastAsia="Times New Roman" w:hAnsi="Times New Roman" w:cs="Times New Roman"/>
+                <w:sz w:val="24"/>
+                <w:szCs w:val="24"/>
+              </w:rPr>
+              <w:t xml:space="preserve"> Complete This Project</w:t>
             </w:r>
           </w:p>
         </w:tc>
@@ -9409,8 +9506,8 @@
           <w:u w:val="single"/>
         </w:rPr>
       </w:pPr>
-      <w:bookmarkStart w:id="6" w:name="_6ds5ypydaqav" w:colFirst="0" w:colLast="0"/>
-      <w:bookmarkEnd w:id="6"/>
+      <w:bookmarkStart w:id="7" w:name="_6ds5ypydaqav" w:colFirst="0" w:colLast="0"/>
+      <w:bookmarkEnd w:id="7"/>
     </w:p>
     <w:p>
       <w:pPr>
@@ -9604,8 +9701,8 @@
           <w:u w:val="single"/>
         </w:rPr>
       </w:pPr>
-      <w:bookmarkStart w:id="7" w:name="_12ax54r8v92c" w:colFirst="0" w:colLast="0"/>
-      <w:bookmarkEnd w:id="7"/>
+      <w:bookmarkStart w:id="8" w:name="_12ax54r8v92c" w:colFirst="0" w:colLast="0"/>
+      <w:bookmarkEnd w:id="8"/>
       <w:r>
         <w:rPr>
           <w:rFonts w:ascii="Times New Roman" w:eastAsia="Times New Roman" w:hAnsi="Times New Roman" w:cs="Times New Roman"/>
@@ -9670,8 +9767,8 @@
           <w:szCs w:val="26"/>
         </w:rPr>
       </w:pPr>
-      <w:bookmarkStart w:id="8" w:name="_kmi1j3dw3r6s" w:colFirst="0" w:colLast="0"/>
-      <w:bookmarkEnd w:id="8"/>
+      <w:bookmarkStart w:id="9" w:name="_kmi1j3dw3r6s" w:colFirst="0" w:colLast="0"/>
+      <w:bookmarkEnd w:id="9"/>
       <w:r>
         <w:rPr>
           <w:rFonts w:ascii="Times New Roman" w:eastAsia="Times New Roman" w:hAnsi="Times New Roman" w:cs="Times New Roman"/>
@@ -9694,13 +9791,7 @@
         <w:rPr>
           <w:rFonts w:ascii="Times New Roman" w:eastAsia="Times New Roman" w:hAnsi="Times New Roman" w:cs="Times New Roman"/>
         </w:rPr>
-        <w:t>A well-known philanthropist, technology consultant and self-professed “animal lover” has partnered with the Maryland state and local governments, as well as Maryland’s humane societies and vets, to revolutionize the process by which homeless pets are match</w:t>
-      </w:r>
-      <w:r>
-        <w:rPr>
-          <w:rFonts w:ascii="Times New Roman" w:eastAsia="Times New Roman" w:hAnsi="Times New Roman" w:cs="Times New Roman"/>
-        </w:rPr>
-        <w:t>ed with foster families and placed in permanent homes.  The tech guru and their team commissioned a study regarding online resources available to Maryland residents looking to adopt or foster pet(s); this team made the following discoveries:</w:t>
+        <w:t>A well-known philanthropist, technology consultant and self-professed “animal lover” has partnered with the Maryland state and local governments, as well as Maryland’s humane societies and vets, to revolutionize the process by which homeless pets are matched with foster families and placed in permanent homes.  The tech guru and their team commissioned a study regarding online resources available to Maryland residents looking to adopt or foster pet(s); this team made the following discoveries:</w:t>
       </w:r>
     </w:p>
     <w:p>
@@ -9729,13 +9820,21 @@
         <w:rPr>
           <w:rFonts w:ascii="Times New Roman" w:eastAsia="Times New Roman" w:hAnsi="Times New Roman" w:cs="Times New Roman"/>
         </w:rPr>
-        <w:t xml:space="preserve">There </w:t>
-      </w:r>
-      <w:r>
-        <w:rPr>
-          <w:rFonts w:ascii="Times New Roman" w:eastAsia="Times New Roman" w:hAnsi="Times New Roman" w:cs="Times New Roman"/>
-        </w:rPr>
-        <w:t>seems to be no centralized website for placing pets throughout the state. Instead many different organizations have their own, often antiquated, websites.</w:t>
+        <w:t xml:space="preserve">There seems to be no centralized website for placing pets throughout the state. </w:t>
+      </w:r>
+      <w:proofErr w:type="gramStart"/>
+      <w:r>
+        <w:rPr>
+          <w:rFonts w:ascii="Times New Roman" w:eastAsia="Times New Roman" w:hAnsi="Times New Roman" w:cs="Times New Roman"/>
+        </w:rPr>
+        <w:t>Instead</w:t>
+      </w:r>
+      <w:proofErr w:type="gramEnd"/>
+      <w:r>
+        <w:rPr>
+          <w:rFonts w:ascii="Times New Roman" w:eastAsia="Times New Roman" w:hAnsi="Times New Roman" w:cs="Times New Roman"/>
+        </w:rPr>
+        <w:t xml:space="preserve"> many different organizations have their own, often antiquated, websites.</w:t>
       </w:r>
     </w:p>
     <w:p>
@@ -9764,13 +9863,7 @@
         <w:rPr>
           <w:rFonts w:ascii="Times New Roman" w:eastAsia="Times New Roman" w:hAnsi="Times New Roman" w:cs="Times New Roman"/>
         </w:rPr>
-        <w:t xml:space="preserve">Information pertaining to pets available at different locations is not easy to find as most </w:t>
-      </w:r>
-      <w:r>
-        <w:rPr>
-          <w:rFonts w:ascii="Times New Roman" w:eastAsia="Times New Roman" w:hAnsi="Times New Roman" w:cs="Times New Roman"/>
-        </w:rPr>
-        <w:t>facilities have, at best, unreliable communication between them.</w:t>
+        <w:t>Information pertaining to pets available at different locations is not easy to find as most facilities have, at best, unreliable communication between them.</w:t>
       </w:r>
     </w:p>
     <w:p>
@@ -9799,7 +9892,21 @@
         <w:rPr>
           <w:rFonts w:ascii="Times New Roman" w:eastAsia="Times New Roman" w:hAnsi="Times New Roman" w:cs="Times New Roman"/>
         </w:rPr>
-        <w:t>There is no single place where any state animal shelter representative can “post” a pet’s info so as to facilitate easy access for potential owners throughout the state.</w:t>
+        <w:t xml:space="preserve">There is no single place where any state animal shelter representative can “post” a pet’s info </w:t>
+      </w:r>
+      <w:proofErr w:type="gramStart"/>
+      <w:r>
+        <w:rPr>
+          <w:rFonts w:ascii="Times New Roman" w:eastAsia="Times New Roman" w:hAnsi="Times New Roman" w:cs="Times New Roman"/>
+        </w:rPr>
+        <w:t>so as to</w:t>
+      </w:r>
+      <w:proofErr w:type="gramEnd"/>
+      <w:r>
+        <w:rPr>
+          <w:rFonts w:ascii="Times New Roman" w:eastAsia="Times New Roman" w:hAnsi="Times New Roman" w:cs="Times New Roman"/>
+        </w:rPr>
+        <w:t xml:space="preserve"> facilitate easy access for potential owners throughout the state.</w:t>
       </w:r>
     </w:p>
     <w:p>
@@ -9814,7 +9921,6 @@
         <w:rPr>
           <w:rFonts w:ascii="Times New Roman" w:eastAsia="Times New Roman" w:hAnsi="Times New Roman" w:cs="Times New Roman"/>
         </w:rPr>
-        <w:lastRenderedPageBreak/>
         <w:t>2)</w:t>
       </w:r>
       <w:r>
@@ -9829,32 +9935,20 @@
         <w:rPr>
           <w:rFonts w:ascii="Times New Roman" w:eastAsia="Times New Roman" w:hAnsi="Times New Roman" w:cs="Times New Roman"/>
         </w:rPr>
-        <w:t>Ther</w:t>
-      </w:r>
-      <w:r>
-        <w:rPr>
-          <w:rFonts w:ascii="Times New Roman" w:eastAsia="Times New Roman" w:hAnsi="Times New Roman" w:cs="Times New Roman"/>
-        </w:rPr>
-        <w:t xml:space="preserve">e is insufficient information on a pet’s personality to allow potential adopters to make an informed decision. </w:t>
-      </w:r>
-    </w:p>
-    <w:p>
-      <w:pPr>
-        <w:rPr>
-          <w:rFonts w:ascii="Times New Roman" w:eastAsia="Times New Roman" w:hAnsi="Times New Roman" w:cs="Times New Roman"/>
-        </w:rPr>
-      </w:pPr>
-      <w:r>
-        <w:rPr>
-          <w:rFonts w:ascii="Times New Roman" w:eastAsia="Times New Roman" w:hAnsi="Times New Roman" w:cs="Times New Roman"/>
-        </w:rPr>
-        <w:t>This tech guru and their team decided to fund a project with the goal of building a website dedicated to “finding the pet that is perfect for yo</w:t>
-      </w:r>
-      <w:r>
-        <w:rPr>
-          <w:rFonts w:ascii="Times New Roman" w:eastAsia="Times New Roman" w:hAnsi="Times New Roman" w:cs="Times New Roman"/>
-        </w:rPr>
-        <w:t>u!”.</w:t>
+        <w:t xml:space="preserve">There is insufficient information on a pet’s personality to allow potential adopters to make an informed decision. </w:t>
+      </w:r>
+    </w:p>
+    <w:p>
+      <w:pPr>
+        <w:rPr>
+          <w:rFonts w:ascii="Times New Roman" w:eastAsia="Times New Roman" w:hAnsi="Times New Roman" w:cs="Times New Roman"/>
+        </w:rPr>
+      </w:pPr>
+      <w:r>
+        <w:rPr>
+          <w:rFonts w:ascii="Times New Roman" w:eastAsia="Times New Roman" w:hAnsi="Times New Roman" w:cs="Times New Roman"/>
+        </w:rPr>
+        <w:t>This tech guru and their team decided to fund a project with the goal of building a website dedicated to “finding the pet that is perfect for you!”.</w:t>
       </w:r>
     </w:p>
     <w:p>
@@ -9870,8 +9964,8 @@
           <w:szCs w:val="26"/>
         </w:rPr>
       </w:pPr>
-      <w:bookmarkStart w:id="9" w:name="_7d6va69t2rsb" w:colFirst="0" w:colLast="0"/>
-      <w:bookmarkEnd w:id="9"/>
+      <w:bookmarkStart w:id="10" w:name="_7d6va69t2rsb" w:colFirst="0" w:colLast="0"/>
+      <w:bookmarkEnd w:id="10"/>
       <w:r>
         <w:rPr>
           <w:rFonts w:ascii="Times New Roman" w:eastAsia="Times New Roman" w:hAnsi="Times New Roman" w:cs="Times New Roman"/>
@@ -9894,20 +9988,30 @@
         <w:rPr>
           <w:rFonts w:ascii="Times New Roman" w:eastAsia="Times New Roman" w:hAnsi="Times New Roman" w:cs="Times New Roman"/>
         </w:rPr>
-        <w:t xml:space="preserve">This SPMP document is made for the members of Group 5 to describe the overall management process of the project both technically and financially. This SPMP will help the planning and execution throughout the project’s life cycle, </w:t>
-      </w:r>
-      <w:r>
-        <w:rPr>
-          <w:rFonts w:ascii="Times New Roman" w:eastAsia="Times New Roman" w:hAnsi="Times New Roman" w:cs="Times New Roman"/>
-        </w:rPr>
-        <w:t xml:space="preserve">as well as serve as a reference to the </w:t>
+        <w:t xml:space="preserve">This SPMP document is made for the members of Group 5 to describe the overall management process of the project both technically and financially. This SPMP will help the planning and execution throughout the project’s life cycle, as well as serve as a reference to the </w:t>
       </w:r>
       <w:r>
         <w:rPr>
           <w:rFonts w:ascii="Times New Roman" w:eastAsia="Times New Roman" w:hAnsi="Times New Roman" w:cs="Times New Roman"/>
           <w:highlight w:val="white"/>
         </w:rPr>
-        <w:t>deliverables and tasks. The revision sheet and gantt chart will be the focus for the phases and milestones of this project.</w:t>
+        <w:t xml:space="preserve">deliverables and tasks. The revision sheet and </w:t>
+      </w:r>
+      <w:proofErr w:type="spellStart"/>
+      <w:r>
+        <w:rPr>
+          <w:rFonts w:ascii="Times New Roman" w:eastAsia="Times New Roman" w:hAnsi="Times New Roman" w:cs="Times New Roman"/>
+          <w:highlight w:val="white"/>
+        </w:rPr>
+        <w:t>gantt</w:t>
+      </w:r>
+      <w:proofErr w:type="spellEnd"/>
+      <w:r>
+        <w:rPr>
+          <w:rFonts w:ascii="Times New Roman" w:eastAsia="Times New Roman" w:hAnsi="Times New Roman" w:cs="Times New Roman"/>
+          <w:highlight w:val="white"/>
+        </w:rPr>
+        <w:t xml:space="preserve"> chart will be the focus for the phases and milestones of this project.</w:t>
       </w:r>
     </w:p>
     <w:p>
@@ -9924,8 +10028,8 @@
           <w:highlight w:val="white"/>
         </w:rPr>
       </w:pPr>
-      <w:bookmarkStart w:id="10" w:name="_8w8i2ist02ry" w:colFirst="0" w:colLast="0"/>
-      <w:bookmarkEnd w:id="10"/>
+      <w:bookmarkStart w:id="11" w:name="_8w8i2ist02ry" w:colFirst="0" w:colLast="0"/>
+      <w:bookmarkEnd w:id="11"/>
       <w:r>
         <w:rPr>
           <w:rFonts w:ascii="Times New Roman" w:eastAsia="Times New Roman" w:hAnsi="Times New Roman" w:cs="Times New Roman"/>
@@ -9949,7 +10053,23 @@
           <w:rFonts w:ascii="Times New Roman" w:eastAsia="Times New Roman" w:hAnsi="Times New Roman" w:cs="Times New Roman"/>
           <w:highlight w:val="white"/>
         </w:rPr>
-        <w:t>The EasyAdopt System will produce:</w:t>
+        <w:t xml:space="preserve">The </w:t>
+      </w:r>
+      <w:proofErr w:type="spellStart"/>
+      <w:r>
+        <w:rPr>
+          <w:rFonts w:ascii="Times New Roman" w:eastAsia="Times New Roman" w:hAnsi="Times New Roman" w:cs="Times New Roman"/>
+          <w:highlight w:val="white"/>
+        </w:rPr>
+        <w:t>EasyAdopt</w:t>
+      </w:r>
+      <w:proofErr w:type="spellEnd"/>
+      <w:r>
+        <w:rPr>
+          <w:rFonts w:ascii="Times New Roman" w:eastAsia="Times New Roman" w:hAnsi="Times New Roman" w:cs="Times New Roman"/>
+          <w:highlight w:val="white"/>
+        </w:rPr>
+        <w:t xml:space="preserve"> System will produce:</w:t>
       </w:r>
     </w:p>
     <w:p>
@@ -10006,14 +10126,7 @@
           <w:rFonts w:ascii="Times New Roman" w:eastAsia="Times New Roman" w:hAnsi="Times New Roman" w:cs="Times New Roman"/>
           <w:highlight w:val="white"/>
         </w:rPr>
-        <w:t>A Software</w:t>
-      </w:r>
-      <w:r>
-        <w:rPr>
-          <w:rFonts w:ascii="Times New Roman" w:eastAsia="Times New Roman" w:hAnsi="Times New Roman" w:cs="Times New Roman"/>
-          <w:highlight w:val="white"/>
-        </w:rPr>
-        <w:t xml:space="preserve"> Project Management Plan</w:t>
+        <w:t>A Software Project Management Plan</w:t>
       </w:r>
     </w:p>
     <w:p>
@@ -10154,8 +10267,8 @@
           <w:szCs w:val="26"/>
         </w:rPr>
       </w:pPr>
-      <w:bookmarkStart w:id="11" w:name="_atk1j9pvqzw2" w:colFirst="0" w:colLast="0"/>
-      <w:bookmarkEnd w:id="11"/>
+      <w:bookmarkStart w:id="12" w:name="_atk1j9pvqzw2" w:colFirst="0" w:colLast="0"/>
+      <w:bookmarkEnd w:id="12"/>
       <w:r>
         <w:rPr>
           <w:rFonts w:ascii="Times New Roman" w:eastAsia="Times New Roman" w:hAnsi="Times New Roman" w:cs="Times New Roman"/>
@@ -10193,8 +10306,8 @@
           <w:szCs w:val="26"/>
         </w:rPr>
       </w:pPr>
-      <w:bookmarkStart w:id="12" w:name="_ejyqo82h6dug" w:colFirst="0" w:colLast="0"/>
-      <w:bookmarkEnd w:id="12"/>
+      <w:bookmarkStart w:id="13" w:name="_ejyqo82h6dug" w:colFirst="0" w:colLast="0"/>
+      <w:bookmarkEnd w:id="13"/>
       <w:r>
         <w:rPr>
           <w:rFonts w:ascii="Times New Roman" w:eastAsia="Times New Roman" w:hAnsi="Times New Roman" w:cs="Times New Roman"/>
@@ -10219,13 +10332,7 @@
         <w:rPr>
           <w:rFonts w:ascii="Times New Roman" w:eastAsia="Times New Roman" w:hAnsi="Times New Roman" w:cs="Times New Roman"/>
         </w:rPr>
-        <w:t>https://www.petfin</w:t>
-      </w:r>
-      <w:r>
-        <w:rPr>
-          <w:rFonts w:ascii="Times New Roman" w:eastAsia="Times New Roman" w:hAnsi="Times New Roman" w:cs="Times New Roman"/>
-        </w:rPr>
-        <w:t>der.com/</w:t>
+        <w:t>https://www.petfinder.com/</w:t>
       </w:r>
     </w:p>
     <w:p>
@@ -10349,8 +10456,8 @@
           <w:szCs w:val="26"/>
         </w:rPr>
       </w:pPr>
-      <w:bookmarkStart w:id="13" w:name="_7sxmgb9mpbm6" w:colFirst="0" w:colLast="0"/>
-      <w:bookmarkEnd w:id="13"/>
+      <w:bookmarkStart w:id="14" w:name="_7sxmgb9mpbm6" w:colFirst="0" w:colLast="0"/>
+      <w:bookmarkEnd w:id="14"/>
       <w:r>
         <w:rPr>
           <w:rFonts w:ascii="Times New Roman" w:eastAsia="Times New Roman" w:hAnsi="Times New Roman" w:cs="Times New Roman"/>
@@ -10495,13 +10602,7 @@
         <w:rPr>
           <w:rFonts w:ascii="Times New Roman" w:eastAsia="Times New Roman" w:hAnsi="Times New Roman" w:cs="Times New Roman"/>
         </w:rPr>
-        <w:t>MySQL - Structured Query L</w:t>
-      </w:r>
-      <w:r>
-        <w:rPr>
-          <w:rFonts w:ascii="Times New Roman" w:eastAsia="Times New Roman" w:hAnsi="Times New Roman" w:cs="Times New Roman"/>
-        </w:rPr>
-        <w:t>anguage</w:t>
+        <w:t>MySQL - Structured Query Language</w:t>
       </w:r>
     </w:p>
     <w:p>
@@ -10690,8 +10791,8 @@
           <w:szCs w:val="26"/>
         </w:rPr>
       </w:pPr>
-      <w:bookmarkStart w:id="14" w:name="_w87mod7hah5" w:colFirst="0" w:colLast="0"/>
-      <w:bookmarkEnd w:id="14"/>
+      <w:bookmarkStart w:id="15" w:name="_w87mod7hah5" w:colFirst="0" w:colLast="0"/>
+      <w:bookmarkEnd w:id="15"/>
       <w:r>
         <w:rPr>
           <w:rFonts w:ascii="Times New Roman" w:eastAsia="Times New Roman" w:hAnsi="Times New Roman" w:cs="Times New Roman"/>
@@ -10726,8 +10827,8 @@
           <w:szCs w:val="26"/>
         </w:rPr>
       </w:pPr>
-      <w:bookmarkStart w:id="15" w:name="_lqs9y9pran08" w:colFirst="0" w:colLast="0"/>
-      <w:bookmarkEnd w:id="15"/>
+      <w:bookmarkStart w:id="16" w:name="_lqs9y9pran08" w:colFirst="0" w:colLast="0"/>
+      <w:bookmarkEnd w:id="16"/>
       <w:r>
         <w:rPr>
           <w:rFonts w:ascii="Times New Roman" w:eastAsia="Times New Roman" w:hAnsi="Times New Roman" w:cs="Times New Roman"/>
@@ -10782,11 +10883,19 @@
         </w:rPr>
         <w:tab/>
       </w:r>
-      <w:r>
-        <w:rPr>
-          <w:b/>
-        </w:rPr>
-        <w:t>i.</w:t>
+      <w:proofErr w:type="spellStart"/>
+      <w:r>
+        <w:rPr>
+          <w:b/>
+        </w:rPr>
+        <w:t>i</w:t>
+      </w:r>
+      <w:proofErr w:type="spellEnd"/>
+      <w:r>
+        <w:rPr>
+          <w:b/>
+        </w:rPr>
+        <w:t>.</w:t>
       </w:r>
       <w:r>
         <w:t xml:space="preserve">  Sean Hicks</w:t>
@@ -10874,8 +10983,8 @@
           <w:szCs w:val="26"/>
         </w:rPr>
       </w:pPr>
-      <w:bookmarkStart w:id="16" w:name="_c47elkorceoa" w:colFirst="0" w:colLast="0"/>
-      <w:bookmarkEnd w:id="16"/>
+      <w:bookmarkStart w:id="17" w:name="_c47elkorceoa" w:colFirst="0" w:colLast="0"/>
+      <w:bookmarkEnd w:id="17"/>
       <w:r>
         <w:rPr>
           <w:rFonts w:ascii="Times New Roman" w:eastAsia="Times New Roman" w:hAnsi="Times New Roman" w:cs="Times New Roman"/>
@@ -10905,7 +11014,6 @@
         </w:numPr>
       </w:pPr>
       <w:r>
-        <w:lastRenderedPageBreak/>
         <w:t>Namecheap</w:t>
       </w:r>
     </w:p>
@@ -10931,8 +11039,8 @@
           <w:szCs w:val="26"/>
         </w:rPr>
       </w:pPr>
-      <w:bookmarkStart w:id="17" w:name="_9cp4xcgtzjow" w:colFirst="0" w:colLast="0"/>
-      <w:bookmarkEnd w:id="17"/>
+      <w:bookmarkStart w:id="18" w:name="_9cp4xcgtzjow" w:colFirst="0" w:colLast="0"/>
+      <w:bookmarkEnd w:id="18"/>
       <w:r>
         <w:rPr>
           <w:rFonts w:ascii="Times New Roman" w:eastAsia="Times New Roman" w:hAnsi="Times New Roman" w:cs="Times New Roman"/>
@@ -11045,11 +11153,6 @@
           <w:rFonts w:ascii="Times New Roman" w:eastAsia="Times New Roman" w:hAnsi="Times New Roman" w:cs="Times New Roman"/>
         </w:rPr>
         <w:tab/>
-      </w:r>
-      <w:r>
-        <w:rPr>
-          <w:rFonts w:ascii="Times New Roman" w:eastAsia="Times New Roman" w:hAnsi="Times New Roman" w:cs="Times New Roman"/>
-        </w:rPr>
         <w:t>Sean Hicks</w:t>
       </w:r>
       <w:r>
@@ -11295,13 +11398,7 @@
         <w:rPr>
           <w:rFonts w:ascii="Times New Roman" w:eastAsia="Times New Roman" w:hAnsi="Times New Roman" w:cs="Times New Roman"/>
         </w:rPr>
-        <w:t>UI Designer</w:t>
-      </w:r>
-      <w:r>
-        <w:rPr>
-          <w:rFonts w:ascii="Times New Roman" w:eastAsia="Times New Roman" w:hAnsi="Times New Roman" w:cs="Times New Roman"/>
-        </w:rPr>
-        <w:t xml:space="preserve"> - </w:t>
+        <w:t xml:space="preserve">UI Designer - </w:t>
       </w:r>
       <w:r>
         <w:rPr>
@@ -11417,8 +11514,8 @@
           <w:szCs w:val="26"/>
         </w:rPr>
       </w:pPr>
-      <w:bookmarkStart w:id="18" w:name="_2r5w8bgtoi4v" w:colFirst="0" w:colLast="0"/>
-      <w:bookmarkEnd w:id="18"/>
+      <w:bookmarkStart w:id="19" w:name="_2r5w8bgtoi4v" w:colFirst="0" w:colLast="0"/>
+      <w:bookmarkEnd w:id="19"/>
       <w:r>
         <w:rPr>
           <w:rFonts w:ascii="Times New Roman" w:eastAsia="Times New Roman" w:hAnsi="Times New Roman" w:cs="Times New Roman"/>
@@ -11439,25 +11536,49 @@
         <w:rPr>
           <w:rFonts w:ascii="Times New Roman" w:eastAsia="Times New Roman" w:hAnsi="Times New Roman" w:cs="Times New Roman"/>
         </w:rPr>
-        <w:t>The philosophy adopted by management within this project is created by a strong foundation that revolves around an effective yet easy user friendly website allowing for a maximum number of adoptions. The process is divided into two objectives within this p</w:t>
-      </w:r>
-      <w:r>
-        <w:rPr>
-          <w:rFonts w:ascii="Times New Roman" w:eastAsia="Times New Roman" w:hAnsi="Times New Roman" w:cs="Times New Roman"/>
-        </w:rPr>
-        <w:t>roject, which is priorities and requirements. These requirements range anywhere from the user having the ability to search for a pet, to description of a pet, to application process. However, the priorities of management is to ensure fluidity within the we</w:t>
-      </w:r>
-      <w:r>
-        <w:rPr>
-          <w:rFonts w:ascii="Times New Roman" w:eastAsia="Times New Roman" w:hAnsi="Times New Roman" w:cs="Times New Roman"/>
-        </w:rPr>
-        <w:t>bsite to ensure an easy process when someone is either trying to adopt or donate. In regards to the schedule, we are aiming for 8/2 if not before due to the presentation of this project. The management group is aiming to stay under $100 for this project as</w:t>
-      </w:r>
-      <w:r>
-        <w:rPr>
-          <w:rFonts w:ascii="Times New Roman" w:eastAsia="Times New Roman" w:hAnsi="Times New Roman" w:cs="Times New Roman"/>
-        </w:rPr>
-        <w:t xml:space="preserve"> a budget. </w:t>
+        <w:t xml:space="preserve">The philosophy adopted by management within this project is created by a strong foundation that revolves around an effective yet easy </w:t>
+      </w:r>
+      <w:proofErr w:type="gramStart"/>
+      <w:r>
+        <w:rPr>
+          <w:rFonts w:ascii="Times New Roman" w:eastAsia="Times New Roman" w:hAnsi="Times New Roman" w:cs="Times New Roman"/>
+        </w:rPr>
+        <w:t>user friendly</w:t>
+      </w:r>
+      <w:proofErr w:type="gramEnd"/>
+      <w:r>
+        <w:rPr>
+          <w:rFonts w:ascii="Times New Roman" w:eastAsia="Times New Roman" w:hAnsi="Times New Roman" w:cs="Times New Roman"/>
+        </w:rPr>
+        <w:t xml:space="preserve"> website allowing for a maximum number of adoptions. The process is divided into two objectives within this project, which is priorities and requirements. These requirements range anywhere from the user having the ability to search for a pet, to description of a pet, to application process. However, the </w:t>
+      </w:r>
+      <w:proofErr w:type="gramStart"/>
+      <w:r>
+        <w:rPr>
+          <w:rFonts w:ascii="Times New Roman" w:eastAsia="Times New Roman" w:hAnsi="Times New Roman" w:cs="Times New Roman"/>
+        </w:rPr>
+        <w:t>priorities</w:t>
+      </w:r>
+      <w:proofErr w:type="gramEnd"/>
+      <w:r>
+        <w:rPr>
+          <w:rFonts w:ascii="Times New Roman" w:eastAsia="Times New Roman" w:hAnsi="Times New Roman" w:cs="Times New Roman"/>
+        </w:rPr>
+        <w:t xml:space="preserve"> of management is to ensure fluidity within the website to ensure an easy process when someone is either trying to adopt or donate. </w:t>
+      </w:r>
+      <w:proofErr w:type="gramStart"/>
+      <w:r>
+        <w:rPr>
+          <w:rFonts w:ascii="Times New Roman" w:eastAsia="Times New Roman" w:hAnsi="Times New Roman" w:cs="Times New Roman"/>
+        </w:rPr>
+        <w:t>In regards to</w:t>
+      </w:r>
+      <w:proofErr w:type="gramEnd"/>
+      <w:r>
+        <w:rPr>
+          <w:rFonts w:ascii="Times New Roman" w:eastAsia="Times New Roman" w:hAnsi="Times New Roman" w:cs="Times New Roman"/>
+        </w:rPr>
+        <w:t xml:space="preserve"> the schedule, we are aiming for 8/2 if not before due to the presentation of this project. The management group is aiming to stay under $100 for this project as a budget. </w:t>
       </w:r>
     </w:p>
     <w:p>
@@ -11470,8 +11591,8 @@
           <w:szCs w:val="26"/>
         </w:rPr>
       </w:pPr>
-      <w:bookmarkStart w:id="19" w:name="_bnk9i72jfmuq" w:colFirst="0" w:colLast="0"/>
-      <w:bookmarkEnd w:id="19"/>
+      <w:bookmarkStart w:id="20" w:name="_bnk9i72jfmuq" w:colFirst="0" w:colLast="0"/>
+      <w:bookmarkEnd w:id="20"/>
       <w:r>
         <w:rPr>
           <w:rFonts w:ascii="Times New Roman" w:eastAsia="Times New Roman" w:hAnsi="Times New Roman" w:cs="Times New Roman"/>
@@ -11492,7 +11613,23 @@
         <w:rPr>
           <w:rFonts w:ascii="Times New Roman" w:eastAsia="Times New Roman" w:hAnsi="Times New Roman" w:cs="Times New Roman"/>
         </w:rPr>
-        <w:t>External events could be proper domain to ensure execution, and proper coding.The only two constraints the project faces is the time frame in which it must be completed, and the budget allocated for this project.</w:t>
+        <w:t xml:space="preserve">External events could be proper domain to ensure execution, and proper </w:t>
+      </w:r>
+      <w:proofErr w:type="spellStart"/>
+      <w:proofErr w:type="gramStart"/>
+      <w:r>
+        <w:rPr>
+          <w:rFonts w:ascii="Times New Roman" w:eastAsia="Times New Roman" w:hAnsi="Times New Roman" w:cs="Times New Roman"/>
+        </w:rPr>
+        <w:t>coding.The</w:t>
+      </w:r>
+      <w:proofErr w:type="spellEnd"/>
+      <w:proofErr w:type="gramEnd"/>
+      <w:r>
+        <w:rPr>
+          <w:rFonts w:ascii="Times New Roman" w:eastAsia="Times New Roman" w:hAnsi="Times New Roman" w:cs="Times New Roman"/>
+        </w:rPr>
+        <w:t xml:space="preserve"> only two constraints the project faces is the time frame in which it must be completed, and the budget allocated for this project.</w:t>
       </w:r>
     </w:p>
     <w:p>
@@ -11502,8 +11639,8 @@
           <w:rFonts w:ascii="Times New Roman" w:eastAsia="Times New Roman" w:hAnsi="Times New Roman" w:cs="Times New Roman"/>
         </w:rPr>
       </w:pPr>
-      <w:bookmarkStart w:id="20" w:name="_8cs0kl30740n" w:colFirst="0" w:colLast="0"/>
-      <w:bookmarkEnd w:id="20"/>
+      <w:bookmarkStart w:id="21" w:name="_8cs0kl30740n" w:colFirst="0" w:colLast="0"/>
+      <w:bookmarkEnd w:id="21"/>
       <w:r>
         <w:rPr>
           <w:rFonts w:ascii="Times New Roman" w:eastAsia="Times New Roman" w:hAnsi="Times New Roman" w:cs="Times New Roman"/>
@@ -11511,7 +11648,6 @@
           <w:sz w:val="26"/>
           <w:szCs w:val="26"/>
         </w:rPr>
-        <w:lastRenderedPageBreak/>
         <w:t>3.3 Risk Management</w:t>
       </w:r>
     </w:p>
@@ -11528,25 +11664,63 @@
         <w:rPr>
           <w:rFonts w:ascii="Times New Roman" w:eastAsia="Times New Roman" w:hAnsi="Times New Roman" w:cs="Times New Roman"/>
         </w:rPr>
-        <w:t>If the size of the proj</w:t>
-      </w:r>
-      <w:r>
-        <w:rPr>
-          <w:rFonts w:ascii="Times New Roman" w:eastAsia="Times New Roman" w:hAnsi="Times New Roman" w:cs="Times New Roman"/>
-        </w:rPr>
-        <w:t>ect becomes too large, the management group can consult with the client on restructuring it in order to accommodate needs. If there are multiplying requirements, the management group will have to resize the project in order to specify the previous requirem</w:t>
-      </w:r>
-      <w:r>
-        <w:rPr>
-          <w:rFonts w:ascii="Times New Roman" w:eastAsia="Times New Roman" w:hAnsi="Times New Roman" w:cs="Times New Roman"/>
-        </w:rPr>
-        <w:t>ents in order to ensure enough time to finish the project. In order to validate client acceptance, we will try to give the client a prototype about a week and a half before our deadline to make proper changes in order to satisfy the client. A good way to t</w:t>
-      </w:r>
-      <w:r>
-        <w:rPr>
-          <w:rFonts w:ascii="Times New Roman" w:eastAsia="Times New Roman" w:hAnsi="Times New Roman" w:cs="Times New Roman"/>
-        </w:rPr>
-        <w:t xml:space="preserve">race risk is to monitor budget, this is a factor that’ll decrease the chances for bankruptcy. The management team can also minimize the need for multiplying requirements by ensuring the cases cover everything. </w:t>
+        <w:t xml:space="preserve">If the size of the project becomes too large, the management group can consult with the client on restructuring it </w:t>
+      </w:r>
+      <w:proofErr w:type="gramStart"/>
+      <w:r>
+        <w:rPr>
+          <w:rFonts w:ascii="Times New Roman" w:eastAsia="Times New Roman" w:hAnsi="Times New Roman" w:cs="Times New Roman"/>
+        </w:rPr>
+        <w:t>in order to</w:t>
+      </w:r>
+      <w:proofErr w:type="gramEnd"/>
+      <w:r>
+        <w:rPr>
+          <w:rFonts w:ascii="Times New Roman" w:eastAsia="Times New Roman" w:hAnsi="Times New Roman" w:cs="Times New Roman"/>
+        </w:rPr>
+        <w:t xml:space="preserve"> accommodate needs. If there are multiplying requirements, the management group will have to resize the project </w:t>
+      </w:r>
+      <w:proofErr w:type="gramStart"/>
+      <w:r>
+        <w:rPr>
+          <w:rFonts w:ascii="Times New Roman" w:eastAsia="Times New Roman" w:hAnsi="Times New Roman" w:cs="Times New Roman"/>
+        </w:rPr>
+        <w:t>in order to</w:t>
+      </w:r>
+      <w:proofErr w:type="gramEnd"/>
+      <w:r>
+        <w:rPr>
+          <w:rFonts w:ascii="Times New Roman" w:eastAsia="Times New Roman" w:hAnsi="Times New Roman" w:cs="Times New Roman"/>
+        </w:rPr>
+        <w:t xml:space="preserve"> specify the previous requirements in order to ensure enough time to finish the project. </w:t>
+      </w:r>
+      <w:proofErr w:type="gramStart"/>
+      <w:r>
+        <w:rPr>
+          <w:rFonts w:ascii="Times New Roman" w:eastAsia="Times New Roman" w:hAnsi="Times New Roman" w:cs="Times New Roman"/>
+        </w:rPr>
+        <w:t>In order to</w:t>
+      </w:r>
+      <w:proofErr w:type="gramEnd"/>
+      <w:r>
+        <w:rPr>
+          <w:rFonts w:ascii="Times New Roman" w:eastAsia="Times New Roman" w:hAnsi="Times New Roman" w:cs="Times New Roman"/>
+        </w:rPr>
+        <w:t xml:space="preserve"> validate client acceptance, we will try to give the client a prototype about a week and a half before our deadline to make proper changes in order to satisfy the client. A good way to trace risk is to monitor budget, this is a factor </w:t>
+      </w:r>
+      <w:proofErr w:type="gramStart"/>
+      <w:r>
+        <w:rPr>
+          <w:rFonts w:ascii="Times New Roman" w:eastAsia="Times New Roman" w:hAnsi="Times New Roman" w:cs="Times New Roman"/>
+        </w:rPr>
+        <w:t>that’ll</w:t>
+      </w:r>
+      <w:proofErr w:type="gramEnd"/>
+      <w:r>
+        <w:rPr>
+          <w:rFonts w:ascii="Times New Roman" w:eastAsia="Times New Roman" w:hAnsi="Times New Roman" w:cs="Times New Roman"/>
+        </w:rPr>
+        <w:t xml:space="preserve"> decrease the chances for bankruptcy. The management team can also minimize the need for multiplying requirements by ensuring the cases cover everything. </w:t>
       </w:r>
     </w:p>
     <w:p>
@@ -11556,8 +11730,8 @@
           <w:rFonts w:ascii="Times New Roman" w:eastAsia="Times New Roman" w:hAnsi="Times New Roman" w:cs="Times New Roman"/>
         </w:rPr>
       </w:pPr>
-      <w:bookmarkStart w:id="21" w:name="_1oz87ac0g18l" w:colFirst="0" w:colLast="0"/>
-      <w:bookmarkEnd w:id="21"/>
+      <w:bookmarkStart w:id="22" w:name="_1oz87ac0g18l" w:colFirst="0" w:colLast="0"/>
+      <w:bookmarkEnd w:id="22"/>
       <w:r>
         <w:rPr>
           <w:rFonts w:ascii="Times New Roman" w:eastAsia="Times New Roman" w:hAnsi="Times New Roman" w:cs="Times New Roman"/>
@@ -11578,13 +11752,7 @@
         <w:rPr>
           <w:rFonts w:ascii="Times New Roman" w:eastAsia="Times New Roman" w:hAnsi="Times New Roman" w:cs="Times New Roman"/>
         </w:rPr>
-        <w:t>The current number of per</w:t>
-      </w:r>
-      <w:r>
-        <w:rPr>
-          <w:rFonts w:ascii="Times New Roman" w:eastAsia="Times New Roman" w:hAnsi="Times New Roman" w:cs="Times New Roman"/>
-        </w:rPr>
-        <w:t xml:space="preserve">sonnel sits at six members. We each specialize in a different language and experiences which allows for multiple perspectives on how to conduct the most effective approach for this project. </w:t>
+        <w:t xml:space="preserve">The current number of personnel sits at six members. We each specialize in a different language and experiences which allows for multiple perspectives on how to conduct the most effective approach for this project. </w:t>
       </w:r>
     </w:p>
     <w:p>
@@ -11594,8 +11762,8 @@
           <w:rFonts w:ascii="Times New Roman" w:eastAsia="Times New Roman" w:hAnsi="Times New Roman" w:cs="Times New Roman"/>
         </w:rPr>
       </w:pPr>
-      <w:bookmarkStart w:id="22" w:name="_kbpf1rn42m7y" w:colFirst="0" w:colLast="0"/>
-      <w:bookmarkEnd w:id="22"/>
+      <w:bookmarkStart w:id="23" w:name="_kbpf1rn42m7y" w:colFirst="0" w:colLast="0"/>
+      <w:bookmarkEnd w:id="23"/>
       <w:r>
         <w:rPr>
           <w:rFonts w:ascii="Times New Roman" w:eastAsia="Times New Roman" w:hAnsi="Times New Roman" w:cs="Times New Roman"/>
@@ -11616,13 +11784,21 @@
         <w:rPr>
           <w:rFonts w:ascii="Times New Roman" w:eastAsia="Times New Roman" w:hAnsi="Times New Roman" w:cs="Times New Roman"/>
         </w:rPr>
-        <w:t>We plan on meeting wit</w:t>
-      </w:r>
-      <w:r>
-        <w:rPr>
-          <w:rFonts w:ascii="Times New Roman" w:eastAsia="Times New Roman" w:hAnsi="Times New Roman" w:cs="Times New Roman"/>
-        </w:rPr>
-        <w:t>h our client in regards to any reports or issues.</w:t>
+        <w:t xml:space="preserve">We plan on meeting with our client </w:t>
+      </w:r>
+      <w:proofErr w:type="gramStart"/>
+      <w:r>
+        <w:rPr>
+          <w:rFonts w:ascii="Times New Roman" w:eastAsia="Times New Roman" w:hAnsi="Times New Roman" w:cs="Times New Roman"/>
+        </w:rPr>
+        <w:t>in regards to</w:t>
+      </w:r>
+      <w:proofErr w:type="gramEnd"/>
+      <w:r>
+        <w:rPr>
+          <w:rFonts w:ascii="Times New Roman" w:eastAsia="Times New Roman" w:hAnsi="Times New Roman" w:cs="Times New Roman"/>
+        </w:rPr>
+        <w:t xml:space="preserve"> any reports or issues.</w:t>
       </w:r>
     </w:p>
     <w:p>
@@ -11728,8 +11904,8 @@
           <w:szCs w:val="26"/>
         </w:rPr>
       </w:pPr>
-      <w:bookmarkStart w:id="23" w:name="_vrodp0s8k4px" w:colFirst="0" w:colLast="0"/>
-      <w:bookmarkEnd w:id="23"/>
+      <w:bookmarkStart w:id="24" w:name="_vrodp0s8k4px" w:colFirst="0" w:colLast="0"/>
+      <w:bookmarkEnd w:id="24"/>
       <w:r>
         <w:rPr>
           <w:rFonts w:ascii="Times New Roman" w:eastAsia="Times New Roman" w:hAnsi="Times New Roman" w:cs="Times New Roman"/>
@@ -11750,14 +11926,30 @@
         <w:rPr>
           <w:rFonts w:ascii="Times New Roman" w:eastAsia="Times New Roman" w:hAnsi="Times New Roman" w:cs="Times New Roman"/>
         </w:rPr>
-        <w:t>We will be using Wordpress.org to help incorporate functions into our web app. We plan on using MySQL as a database, and we plan on using HTML/CSS/JS for our fr</w:t>
-      </w:r>
-      <w:r>
-        <w:rPr>
-          <w:rFonts w:ascii="Times New Roman" w:eastAsia="Times New Roman" w:hAnsi="Times New Roman" w:cs="Times New Roman"/>
-        </w:rPr>
-        <w:t>ontend. We need to host our web app, and we can use godaddy to register a domain. We may use digital ocean for hosting or name.com</w:t>
-      </w:r>
+        <w:t xml:space="preserve">We will be using Wordpress.org to help incorporate functions into our web app. We plan on using MySQL as a database, and we plan on using HTML/CSS/JS for our frontend. We need to host our web app, and we can use </w:t>
+      </w:r>
+      <w:proofErr w:type="spellStart"/>
+      <w:r>
+        <w:rPr>
+          <w:rFonts w:ascii="Times New Roman" w:eastAsia="Times New Roman" w:hAnsi="Times New Roman" w:cs="Times New Roman"/>
+        </w:rPr>
+        <w:t>godaddy</w:t>
+      </w:r>
+      <w:proofErr w:type="spellEnd"/>
+      <w:r>
+        <w:rPr>
+          <w:rFonts w:ascii="Times New Roman" w:eastAsia="Times New Roman" w:hAnsi="Times New Roman" w:cs="Times New Roman"/>
+        </w:rPr>
+        <w:t xml:space="preserve"> to register a domain. We may use digital ocean for hosting or </w:t>
+      </w:r>
+      <w:proofErr w:type="gramStart"/>
+      <w:r>
+        <w:rPr>
+          <w:rFonts w:ascii="Times New Roman" w:eastAsia="Times New Roman" w:hAnsi="Times New Roman" w:cs="Times New Roman"/>
+        </w:rPr>
+        <w:t>name.com</w:t>
+      </w:r>
+      <w:proofErr w:type="gramEnd"/>
     </w:p>
     <w:p>
       <w:pPr>
@@ -11779,8 +11971,8 @@
           <w:szCs w:val="26"/>
         </w:rPr>
       </w:pPr>
-      <w:bookmarkStart w:id="24" w:name="_39by7fg8ev7i" w:colFirst="0" w:colLast="0"/>
-      <w:bookmarkEnd w:id="24"/>
+      <w:bookmarkStart w:id="25" w:name="_39by7fg8ev7i" w:colFirst="0" w:colLast="0"/>
+      <w:bookmarkEnd w:id="25"/>
       <w:r>
         <w:rPr>
           <w:rFonts w:ascii="Times New Roman" w:eastAsia="Times New Roman" w:hAnsi="Times New Roman" w:cs="Times New Roman"/>
@@ -11801,13 +11993,7 @@
         <w:rPr>
           <w:rFonts w:ascii="Times New Roman" w:eastAsia="Times New Roman" w:hAnsi="Times New Roman" w:cs="Times New Roman"/>
         </w:rPr>
-        <w:t>ReadMe Documentation will be included in core file repositories, along with thorough documentatio</w:t>
-      </w:r>
-      <w:r>
-        <w:rPr>
-          <w:rFonts w:ascii="Times New Roman" w:eastAsia="Times New Roman" w:hAnsi="Times New Roman" w:cs="Times New Roman"/>
-        </w:rPr>
-        <w:t>n of the software development process. Standard coding practices will be implemented as well.</w:t>
+        <w:t>ReadMe Documentation will be included in core file repositories, along with thorough documentation of the software development process. Standard coding practices will be implemented as well.</w:t>
       </w:r>
     </w:p>
     <w:p>
@@ -11830,8 +12016,8 @@
           <w:szCs w:val="26"/>
         </w:rPr>
       </w:pPr>
-      <w:bookmarkStart w:id="25" w:name="_gfpc5dry6xc" w:colFirst="0" w:colLast="0"/>
-      <w:bookmarkEnd w:id="25"/>
+      <w:bookmarkStart w:id="26" w:name="_gfpc5dry6xc" w:colFirst="0" w:colLast="0"/>
+      <w:bookmarkEnd w:id="26"/>
       <w:r>
         <w:rPr>
           <w:rFonts w:ascii="Times New Roman" w:eastAsia="Times New Roman" w:hAnsi="Times New Roman" w:cs="Times New Roman"/>
@@ -11873,9 +12059,16 @@
         <w:rPr>
           <w:rFonts w:ascii="Times New Roman" w:eastAsia="Times New Roman" w:hAnsi="Times New Roman" w:cs="Times New Roman"/>
         </w:rPr>
-        <w:lastRenderedPageBreak/>
-        <w:t>Plan to ensure quality assurance</w:t>
-      </w:r>
+        <w:t xml:space="preserve">Plan to ensure quality </w:t>
+      </w:r>
+      <w:proofErr w:type="gramStart"/>
+      <w:r>
+        <w:rPr>
+          <w:rFonts w:ascii="Times New Roman" w:eastAsia="Times New Roman" w:hAnsi="Times New Roman" w:cs="Times New Roman"/>
+        </w:rPr>
+        <w:t>assurance</w:t>
+      </w:r>
+      <w:proofErr w:type="gramEnd"/>
     </w:p>
     <w:p>
       <w:pPr>
@@ -11891,14 +12084,16 @@
         <w:rPr>
           <w:rFonts w:ascii="Times New Roman" w:eastAsia="Times New Roman" w:hAnsi="Times New Roman" w:cs="Times New Roman"/>
         </w:rPr>
-        <w:t>Document tests to make sure edge cases a</w:t>
-      </w:r>
-      <w:r>
-        <w:rPr>
-          <w:rFonts w:ascii="Times New Roman" w:eastAsia="Times New Roman" w:hAnsi="Times New Roman" w:cs="Times New Roman"/>
-        </w:rPr>
-        <w:t>re fulfilled</w:t>
-      </w:r>
+        <w:t xml:space="preserve">Document tests to make sure edge cases are </w:t>
+      </w:r>
+      <w:proofErr w:type="gramStart"/>
+      <w:r>
+        <w:rPr>
+          <w:rFonts w:ascii="Times New Roman" w:eastAsia="Times New Roman" w:hAnsi="Times New Roman" w:cs="Times New Roman"/>
+        </w:rPr>
+        <w:t>fulfilled</w:t>
+      </w:r>
+      <w:proofErr w:type="gramEnd"/>
     </w:p>
     <w:p>
       <w:pPr>
@@ -12303,7 +12498,25 @@
           <w:b/>
           <w:u w:val="single"/>
         </w:rPr>
-        <w:t>5.2 Gantt Chart- Also in png form/xlsx form in repo</w:t>
+        <w:t xml:space="preserve">5.2 Gantt Chart- Also in </w:t>
+      </w:r>
+      <w:proofErr w:type="spellStart"/>
+      <w:r>
+        <w:rPr>
+          <w:rFonts w:ascii="Times New Roman" w:eastAsia="Times New Roman" w:hAnsi="Times New Roman" w:cs="Times New Roman"/>
+          <w:b/>
+          <w:u w:val="single"/>
+        </w:rPr>
+        <w:t>png</w:t>
+      </w:r>
+      <w:proofErr w:type="spellEnd"/>
+      <w:r>
+        <w:rPr>
+          <w:rFonts w:ascii="Times New Roman" w:eastAsia="Times New Roman" w:hAnsi="Times New Roman" w:cs="Times New Roman"/>
+          <w:b/>
+          <w:u w:val="single"/>
+        </w:rPr>
+        <w:t xml:space="preserve"> form/xlsx form in repo</w:t>
       </w:r>
       <w:r>
         <w:rPr>
@@ -12441,7 +12654,7 @@
 </file>
 
 <file path=word/endnotes.xml><?xml version="1.0" encoding="utf-8"?>
-<w:endnotes xmlns:wpc="http://schemas.microsoft.com/office/word/2010/wordprocessingCanvas" xmlns:cx="http://schemas.microsoft.com/office/drawing/2014/chartex" xmlns:cx1="http://schemas.microsoft.com/office/drawing/2015/9/8/chartex" xmlns:cx2="http://schemas.microsoft.com/office/drawing/2015/10/21/chartex" xmlns:cx3="http://schemas.microsoft.com/office/drawing/2016/5/9/chartex" xmlns:cx4="http://schemas.microsoft.com/office/drawing/2016/5/10/chartex" xmlns:cx5="http://schemas.microsoft.com/office/drawing/2016/5/11/chartex" xmlns:cx6="http://schemas.microsoft.com/office/drawing/2016/5/12/chartex" xmlns:cx7="http://schemas.microsoft.com/office/drawing/2016/5/13/chartex" xmlns:cx8="http://schemas.microsoft.com/office/drawing/2016/5/14/chartex" xmlns:mc="http://schemas.openxmlformats.org/markup-compatibility/2006" xmlns:aink="http://schemas.microsoft.com/office/drawing/2016/ink" xmlns:am3d="http://schemas.microsoft.com/office/drawing/2017/model3d" xmlns:o="urn:schemas-microsoft-com:office:office" xmlns:r="http://schemas.openxmlformats.org/officeDocument/2006/relationships" xmlns:m="http://schemas.openxmlformats.org/officeDocument/2006/math" xmlns:v="urn:schemas-microsoft-com:vml" xmlns:wp14="http://schemas.microsoft.com/office/word/2010/wordprocessingDrawing" xmlns:wp="http://schemas.openxmlformats.org/drawingml/2006/wordprocessingDrawing" xmlns:w10="urn:schemas-microsoft-com:office:word" xmlns:w="http://schemas.openxmlformats.org/wordprocessingml/2006/main" xmlns:w14="http://schemas.microsoft.com/office/word/2010/wordml" xmlns:w15="http://schemas.microsoft.com/office/word/2012/wordml" xmlns:w16cex="http://schemas.microsoft.com/office/word/2018/wordml/cex" xmlns:w16cid="http://schemas.microsoft.com/office/word/2016/wordml/cid" xmlns:w16="http://schemas.microsoft.com/office/word/2018/wordml" xmlns:w16se="http://schemas.microsoft.com/office/word/2015/wordml/symex" xmlns:wpg="http://schemas.microsoft.com/office/word/2010/wordprocessingGroup" xmlns:wpi="http://schemas.microsoft.com/office/word/2010/wordprocessingInk" xmlns:wne="http://schemas.microsoft.com/office/word/2006/wordml" xmlns:wps="http://schemas.microsoft.com/office/word/2010/wordprocessingShape" mc:Ignorable="w14 w15 w16se w16cid w16 w16cex wp14">
+<w:endnotes xmlns:wpc="http://schemas.microsoft.com/office/word/2010/wordprocessingCanvas" xmlns:cx="http://schemas.microsoft.com/office/drawing/2014/chartex" xmlns:cx1="http://schemas.microsoft.com/office/drawing/2015/9/8/chartex" xmlns:cx2="http://schemas.microsoft.com/office/drawing/2015/10/21/chartex" xmlns:cx3="http://schemas.microsoft.com/office/drawing/2016/5/9/chartex" xmlns:cx4="http://schemas.microsoft.com/office/drawing/2016/5/10/chartex" xmlns:cx5="http://schemas.microsoft.com/office/drawing/2016/5/11/chartex" xmlns:cx6="http://schemas.microsoft.com/office/drawing/2016/5/12/chartex" xmlns:cx7="http://schemas.microsoft.com/office/drawing/2016/5/13/chartex" xmlns:cx8="http://schemas.microsoft.com/office/drawing/2016/5/14/chartex" xmlns:mc="http://schemas.openxmlformats.org/markup-compatibility/2006" xmlns:aink="http://schemas.microsoft.com/office/drawing/2016/ink" xmlns:am3d="http://schemas.microsoft.com/office/drawing/2017/model3d" xmlns:o="urn:schemas-microsoft-com:office:office" xmlns:r="http://schemas.openxmlformats.org/officeDocument/2006/relationships" xmlns:m="http://schemas.openxmlformats.org/officeDocument/2006/math" xmlns:v="urn:schemas-microsoft-com:vml" xmlns:wp14="http://schemas.microsoft.com/office/word/2010/wordprocessingDrawing" xmlns:wp="http://schemas.openxmlformats.org/drawingml/2006/wordprocessingDrawing" xmlns:w10="urn:schemas-microsoft-com:office:word" xmlns:w="http://schemas.openxmlformats.org/wordprocessingml/2006/main" xmlns:w14="http://schemas.microsoft.com/office/word/2010/wordml" xmlns:w15="http://schemas.microsoft.com/office/word/2012/wordml" xmlns:w16cex="http://schemas.microsoft.com/office/word/2018/wordml/cex" xmlns:w16cid="http://schemas.microsoft.com/office/word/2016/wordml/cid" xmlns:w16="http://schemas.microsoft.com/office/word/2018/wordml" xmlns:w16sdtdh="http://schemas.microsoft.com/office/word/2020/wordml/sdtdatahash" xmlns:w16se="http://schemas.microsoft.com/office/word/2015/wordml/symex" xmlns:wpg="http://schemas.microsoft.com/office/word/2010/wordprocessingGroup" xmlns:wpi="http://schemas.microsoft.com/office/word/2010/wordprocessingInk" xmlns:wne="http://schemas.microsoft.com/office/word/2006/wordml" xmlns:wps="http://schemas.microsoft.com/office/word/2010/wordprocessingShape" mc:Ignorable="w14 w15 w16se w16cid w16 w16cex w16sdtdh wp14">
   <w:endnote w:type="separator" w:id="-1">
     <w:p>
       <w:pPr>
@@ -12466,7 +12679,7 @@
 </file>
 
 <file path=word/footnotes.xml><?xml version="1.0" encoding="utf-8"?>
-<w:footnotes xmlns:wpc="http://schemas.microsoft.com/office/word/2010/wordprocessingCanvas" xmlns:cx="http://schemas.microsoft.com/office/drawing/2014/chartex" xmlns:cx1="http://schemas.microsoft.com/office/drawing/2015/9/8/chartex" xmlns:cx2="http://schemas.microsoft.com/office/drawing/2015/10/21/chartex" xmlns:cx3="http://schemas.microsoft.com/office/drawing/2016/5/9/chartex" xmlns:cx4="http://schemas.microsoft.com/office/drawing/2016/5/10/chartex" xmlns:cx5="http://schemas.microsoft.com/office/drawing/2016/5/11/chartex" xmlns:cx6="http://schemas.microsoft.com/office/drawing/2016/5/12/chartex" xmlns:cx7="http://schemas.microsoft.com/office/drawing/2016/5/13/chartex" xmlns:cx8="http://schemas.microsoft.com/office/drawing/2016/5/14/chartex" xmlns:mc="http://schemas.openxmlformats.org/markup-compatibility/2006" xmlns:aink="http://schemas.microsoft.com/office/drawing/2016/ink" xmlns:am3d="http://schemas.microsoft.com/office/drawing/2017/model3d" xmlns:o="urn:schemas-microsoft-com:office:office" xmlns:r="http://schemas.openxmlformats.org/officeDocument/2006/relationships" xmlns:m="http://schemas.openxmlformats.org/officeDocument/2006/math" xmlns:v="urn:schemas-microsoft-com:vml" xmlns:wp14="http://schemas.microsoft.com/office/word/2010/wordprocessingDrawing" xmlns:wp="http://schemas.openxmlformats.org/drawingml/2006/wordprocessingDrawing" xmlns:w10="urn:schemas-microsoft-com:office:word" xmlns:w="http://schemas.openxmlformats.org/wordprocessingml/2006/main" xmlns:w14="http://schemas.microsoft.com/office/word/2010/wordml" xmlns:w15="http://schemas.microsoft.com/office/word/2012/wordml" xmlns:w16cex="http://schemas.microsoft.com/office/word/2018/wordml/cex" xmlns:w16cid="http://schemas.microsoft.com/office/word/2016/wordml/cid" xmlns:w16="http://schemas.microsoft.com/office/word/2018/wordml" xmlns:w16se="http://schemas.microsoft.com/office/word/2015/wordml/symex" xmlns:wpg="http://schemas.microsoft.com/office/word/2010/wordprocessingGroup" xmlns:wpi="http://schemas.microsoft.com/office/word/2010/wordprocessingInk" xmlns:wne="http://schemas.microsoft.com/office/word/2006/wordml" xmlns:wps="http://schemas.microsoft.com/office/word/2010/wordprocessingShape" mc:Ignorable="w14 w15 w16se w16cid w16 w16cex wp14">
+<w:footnotes xmlns:wpc="http://schemas.microsoft.com/office/word/2010/wordprocessingCanvas" xmlns:cx="http://schemas.microsoft.com/office/drawing/2014/chartex" xmlns:cx1="http://schemas.microsoft.com/office/drawing/2015/9/8/chartex" xmlns:cx2="http://schemas.microsoft.com/office/drawing/2015/10/21/chartex" xmlns:cx3="http://schemas.microsoft.com/office/drawing/2016/5/9/chartex" xmlns:cx4="http://schemas.microsoft.com/office/drawing/2016/5/10/chartex" xmlns:cx5="http://schemas.microsoft.com/office/drawing/2016/5/11/chartex" xmlns:cx6="http://schemas.microsoft.com/office/drawing/2016/5/12/chartex" xmlns:cx7="http://schemas.microsoft.com/office/drawing/2016/5/13/chartex" xmlns:cx8="http://schemas.microsoft.com/office/drawing/2016/5/14/chartex" xmlns:mc="http://schemas.openxmlformats.org/markup-compatibility/2006" xmlns:aink="http://schemas.microsoft.com/office/drawing/2016/ink" xmlns:am3d="http://schemas.microsoft.com/office/drawing/2017/model3d" xmlns:o="urn:schemas-microsoft-com:office:office" xmlns:r="http://schemas.openxmlformats.org/officeDocument/2006/relationships" xmlns:m="http://schemas.openxmlformats.org/officeDocument/2006/math" xmlns:v="urn:schemas-microsoft-com:vml" xmlns:wp14="http://schemas.microsoft.com/office/word/2010/wordprocessingDrawing" xmlns:wp="http://schemas.openxmlformats.org/drawingml/2006/wordprocessingDrawing" xmlns:w10="urn:schemas-microsoft-com:office:word" xmlns:w="http://schemas.openxmlformats.org/wordprocessingml/2006/main" xmlns:w14="http://schemas.microsoft.com/office/word/2010/wordml" xmlns:w15="http://schemas.microsoft.com/office/word/2012/wordml" xmlns:w16cex="http://schemas.microsoft.com/office/word/2018/wordml/cex" xmlns:w16cid="http://schemas.microsoft.com/office/word/2016/wordml/cid" xmlns:w16="http://schemas.microsoft.com/office/word/2018/wordml" xmlns:w16sdtdh="http://schemas.microsoft.com/office/word/2020/wordml/sdtdatahash" xmlns:w16se="http://schemas.microsoft.com/office/word/2015/wordml/symex" xmlns:wpg="http://schemas.microsoft.com/office/word/2010/wordprocessingGroup" xmlns:wpi="http://schemas.microsoft.com/office/word/2010/wordprocessingInk" xmlns:wne="http://schemas.microsoft.com/office/word/2006/wordml" xmlns:wps="http://schemas.microsoft.com/office/word/2010/wordprocessingShape" mc:Ignorable="w14 w15 w16se w16cid w16 w16cex w16sdtdh wp14">
   <w:footnote w:type="separator" w:id="-1">
     <w:p>
       <w:pPr>
@@ -12491,13 +12704,13 @@
 </file>
 
 <file path=word/header1.xml><?xml version="1.0" encoding="utf-8"?>
-<w:hdr xmlns:wpc="http://schemas.microsoft.com/office/word/2010/wordprocessingCanvas" xmlns:cx="http://schemas.microsoft.com/office/drawing/2014/chartex" xmlns:cx1="http://schemas.microsoft.com/office/drawing/2015/9/8/chartex" xmlns:cx2="http://schemas.microsoft.com/office/drawing/2015/10/21/chartex" xmlns:cx3="http://schemas.microsoft.com/office/drawing/2016/5/9/chartex" xmlns:cx4="http://schemas.microsoft.com/office/drawing/2016/5/10/chartex" xmlns:cx5="http://schemas.microsoft.com/office/drawing/2016/5/11/chartex" xmlns:cx6="http://schemas.microsoft.com/office/drawing/2016/5/12/chartex" xmlns:cx7="http://schemas.microsoft.com/office/drawing/2016/5/13/chartex" xmlns:cx8="http://schemas.microsoft.com/office/drawing/2016/5/14/chartex" xmlns:mc="http://schemas.openxmlformats.org/markup-compatibility/2006" xmlns:aink="http://schemas.microsoft.com/office/drawing/2016/ink" xmlns:am3d="http://schemas.microsoft.com/office/drawing/2017/model3d" xmlns:o="urn:schemas-microsoft-com:office:office" xmlns:r="http://schemas.openxmlformats.org/officeDocument/2006/relationships" xmlns:m="http://schemas.openxmlformats.org/officeDocument/2006/math" xmlns:v="urn:schemas-microsoft-com:vml" xmlns:wp14="http://schemas.microsoft.com/office/word/2010/wordprocessingDrawing" xmlns:wp="http://schemas.openxmlformats.org/drawingml/2006/wordprocessingDrawing" xmlns:w10="urn:schemas-microsoft-com:office:word" xmlns:w="http://schemas.openxmlformats.org/wordprocessingml/2006/main" xmlns:w14="http://schemas.microsoft.com/office/word/2010/wordml" xmlns:w15="http://schemas.microsoft.com/office/word/2012/wordml" xmlns:w16cex="http://schemas.microsoft.com/office/word/2018/wordml/cex" xmlns:w16cid="http://schemas.microsoft.com/office/word/2016/wordml/cid" xmlns:w16="http://schemas.microsoft.com/office/word/2018/wordml" xmlns:w16se="http://schemas.microsoft.com/office/word/2015/wordml/symex" xmlns:wpg="http://schemas.microsoft.com/office/word/2010/wordprocessingGroup" xmlns:wpi="http://schemas.microsoft.com/office/word/2010/wordprocessingInk" xmlns:wne="http://schemas.microsoft.com/office/word/2006/wordml" xmlns:wps="http://schemas.microsoft.com/office/word/2010/wordprocessingShape" mc:Ignorable="w14 w15 w16se w16cid w16 w16cex wp14">
+<w:hdr xmlns:wpc="http://schemas.microsoft.com/office/word/2010/wordprocessingCanvas" xmlns:cx="http://schemas.microsoft.com/office/drawing/2014/chartex" xmlns:cx1="http://schemas.microsoft.com/office/drawing/2015/9/8/chartex" xmlns:cx2="http://schemas.microsoft.com/office/drawing/2015/10/21/chartex" xmlns:cx3="http://schemas.microsoft.com/office/drawing/2016/5/9/chartex" xmlns:cx4="http://schemas.microsoft.com/office/drawing/2016/5/10/chartex" xmlns:cx5="http://schemas.microsoft.com/office/drawing/2016/5/11/chartex" xmlns:cx6="http://schemas.microsoft.com/office/drawing/2016/5/12/chartex" xmlns:cx7="http://schemas.microsoft.com/office/drawing/2016/5/13/chartex" xmlns:cx8="http://schemas.microsoft.com/office/drawing/2016/5/14/chartex" xmlns:mc="http://schemas.openxmlformats.org/markup-compatibility/2006" xmlns:aink="http://schemas.microsoft.com/office/drawing/2016/ink" xmlns:am3d="http://schemas.microsoft.com/office/drawing/2017/model3d" xmlns:o="urn:schemas-microsoft-com:office:office" xmlns:r="http://schemas.openxmlformats.org/officeDocument/2006/relationships" xmlns:m="http://schemas.openxmlformats.org/officeDocument/2006/math" xmlns:v="urn:schemas-microsoft-com:vml" xmlns:wp14="http://schemas.microsoft.com/office/word/2010/wordprocessingDrawing" xmlns:wp="http://schemas.openxmlformats.org/drawingml/2006/wordprocessingDrawing" xmlns:w10="urn:schemas-microsoft-com:office:word" xmlns:w="http://schemas.openxmlformats.org/wordprocessingml/2006/main" xmlns:w14="http://schemas.microsoft.com/office/word/2010/wordml" xmlns:w15="http://schemas.microsoft.com/office/word/2012/wordml" xmlns:w16cex="http://schemas.microsoft.com/office/word/2018/wordml/cex" xmlns:w16cid="http://schemas.microsoft.com/office/word/2016/wordml/cid" xmlns:w16="http://schemas.microsoft.com/office/word/2018/wordml" xmlns:w16sdtdh="http://schemas.microsoft.com/office/word/2020/wordml/sdtdatahash" xmlns:w16se="http://schemas.microsoft.com/office/word/2015/wordml/symex" xmlns:wpg="http://schemas.microsoft.com/office/word/2010/wordprocessingGroup" xmlns:wpi="http://schemas.microsoft.com/office/word/2010/wordprocessingInk" xmlns:wne="http://schemas.microsoft.com/office/word/2006/wordml" xmlns:wps="http://schemas.microsoft.com/office/word/2010/wordprocessingShape" mc:Ignorable="w14 w15 w16se w16cid w16 w16cex w16sdtdh wp14">
   <w:p/>
 </w:hdr>
 </file>
 
 <file path=word/numbering.xml><?xml version="1.0" encoding="utf-8"?>
-<w:numbering xmlns:wpc="http://schemas.microsoft.com/office/word/2010/wordprocessingCanvas" xmlns:cx="http://schemas.microsoft.com/office/drawing/2014/chartex" xmlns:cx1="http://schemas.microsoft.com/office/drawing/2015/9/8/chartex" xmlns:cx2="http://schemas.microsoft.com/office/drawing/2015/10/21/chartex" xmlns:cx3="http://schemas.microsoft.com/office/drawing/2016/5/9/chartex" xmlns:cx4="http://schemas.microsoft.com/office/drawing/2016/5/10/chartex" xmlns:cx5="http://schemas.microsoft.com/office/drawing/2016/5/11/chartex" xmlns:cx6="http://schemas.microsoft.com/office/drawing/2016/5/12/chartex" xmlns:cx7="http://schemas.microsoft.com/office/drawing/2016/5/13/chartex" xmlns:cx8="http://schemas.microsoft.com/office/drawing/2016/5/14/chartex" xmlns:mc="http://schemas.openxmlformats.org/markup-compatibility/2006" xmlns:aink="http://schemas.microsoft.com/office/drawing/2016/ink" xmlns:am3d="http://schemas.microsoft.com/office/drawing/2017/model3d" xmlns:o="urn:schemas-microsoft-com:office:office" xmlns:r="http://schemas.openxmlformats.org/officeDocument/2006/relationships" xmlns:m="http://schemas.openxmlformats.org/officeDocument/2006/math" xmlns:v="urn:schemas-microsoft-com:vml" xmlns:wp14="http://schemas.microsoft.com/office/word/2010/wordprocessingDrawing" xmlns:wp="http://schemas.openxmlformats.org/drawingml/2006/wordprocessingDrawing" xmlns:w10="urn:schemas-microsoft-com:office:word" xmlns:w="http://schemas.openxmlformats.org/wordprocessingml/2006/main" xmlns:w14="http://schemas.microsoft.com/office/word/2010/wordml" xmlns:w15="http://schemas.microsoft.com/office/word/2012/wordml" xmlns:w16cex="http://schemas.microsoft.com/office/word/2018/wordml/cex" xmlns:w16cid="http://schemas.microsoft.com/office/word/2016/wordml/cid" xmlns:w16="http://schemas.microsoft.com/office/word/2018/wordml" xmlns:w16se="http://schemas.microsoft.com/office/word/2015/wordml/symex" xmlns:wpg="http://schemas.microsoft.com/office/word/2010/wordprocessingGroup" xmlns:wpi="http://schemas.microsoft.com/office/word/2010/wordprocessingInk" xmlns:wne="http://schemas.microsoft.com/office/word/2006/wordml" xmlns:wps="http://schemas.microsoft.com/office/word/2010/wordprocessingShape" mc:Ignorable="w14 w15 w16se w16cid w16 w16cex wp14">
+<w:numbering xmlns:wpc="http://schemas.microsoft.com/office/word/2010/wordprocessingCanvas" xmlns:cx="http://schemas.microsoft.com/office/drawing/2014/chartex" xmlns:cx1="http://schemas.microsoft.com/office/drawing/2015/9/8/chartex" xmlns:cx2="http://schemas.microsoft.com/office/drawing/2015/10/21/chartex" xmlns:cx3="http://schemas.microsoft.com/office/drawing/2016/5/9/chartex" xmlns:cx4="http://schemas.microsoft.com/office/drawing/2016/5/10/chartex" xmlns:cx5="http://schemas.microsoft.com/office/drawing/2016/5/11/chartex" xmlns:cx6="http://schemas.microsoft.com/office/drawing/2016/5/12/chartex" xmlns:cx7="http://schemas.microsoft.com/office/drawing/2016/5/13/chartex" xmlns:cx8="http://schemas.microsoft.com/office/drawing/2016/5/14/chartex" xmlns:mc="http://schemas.openxmlformats.org/markup-compatibility/2006" xmlns:aink="http://schemas.microsoft.com/office/drawing/2016/ink" xmlns:am3d="http://schemas.microsoft.com/office/drawing/2017/model3d" xmlns:o="urn:schemas-microsoft-com:office:office" xmlns:r="http://schemas.openxmlformats.org/officeDocument/2006/relationships" xmlns:m="http://schemas.openxmlformats.org/officeDocument/2006/math" xmlns:v="urn:schemas-microsoft-com:vml" xmlns:wp14="http://schemas.microsoft.com/office/word/2010/wordprocessingDrawing" xmlns:wp="http://schemas.openxmlformats.org/drawingml/2006/wordprocessingDrawing" xmlns:w10="urn:schemas-microsoft-com:office:word" xmlns:w="http://schemas.openxmlformats.org/wordprocessingml/2006/main" xmlns:w14="http://schemas.microsoft.com/office/word/2010/wordml" xmlns:w15="http://schemas.microsoft.com/office/word/2012/wordml" xmlns:w16cex="http://schemas.microsoft.com/office/word/2018/wordml/cex" xmlns:w16cid="http://schemas.microsoft.com/office/word/2016/wordml/cid" xmlns:w16="http://schemas.microsoft.com/office/word/2018/wordml" xmlns:w16sdtdh="http://schemas.microsoft.com/office/word/2020/wordml/sdtdatahash" xmlns:w16se="http://schemas.microsoft.com/office/word/2015/wordml/symex" xmlns:wpg="http://schemas.microsoft.com/office/word/2010/wordprocessingGroup" xmlns:wpi="http://schemas.microsoft.com/office/word/2010/wordprocessingInk" xmlns:wne="http://schemas.microsoft.com/office/word/2006/wordml" xmlns:wps="http://schemas.microsoft.com/office/word/2010/wordprocessingShape" mc:Ignorable="w14 w15 w16se w16cid w16 w16cex w16sdtdh wp14">
   <w:abstractNum w:abstractNumId="0" w15:restartNumberingAfterBreak="0">
     <w:nsid w:val="30BF4587"/>
     <w:multiLevelType w:val="multilevel"/>
@@ -13198,7 +13411,7 @@
 </file>
 
 <file path=word/styles.xml><?xml version="1.0" encoding="utf-8"?>
-<w:styles xmlns:mc="http://schemas.openxmlformats.org/markup-compatibility/2006" xmlns:r="http://schemas.openxmlformats.org/officeDocument/2006/relationships" xmlns:w="http://schemas.openxmlformats.org/wordprocessingml/2006/main" xmlns:w14="http://schemas.microsoft.com/office/word/2010/wordml" xmlns:w15="http://schemas.microsoft.com/office/word/2012/wordml" xmlns:w16cex="http://schemas.microsoft.com/office/word/2018/wordml/cex" xmlns:w16cid="http://schemas.microsoft.com/office/word/2016/wordml/cid" xmlns:w16="http://schemas.microsoft.com/office/word/2018/wordml" xmlns:w16se="http://schemas.microsoft.com/office/word/2015/wordml/symex" mc:Ignorable="w14 w15 w16se w16cid w16 w16cex">
+<w:styles xmlns:mc="http://schemas.openxmlformats.org/markup-compatibility/2006" xmlns:r="http://schemas.openxmlformats.org/officeDocument/2006/relationships" xmlns:w="http://schemas.openxmlformats.org/wordprocessingml/2006/main" xmlns:w14="http://schemas.microsoft.com/office/word/2010/wordml" xmlns:w15="http://schemas.microsoft.com/office/word/2012/wordml" xmlns:w16cex="http://schemas.microsoft.com/office/word/2018/wordml/cex" xmlns:w16cid="http://schemas.microsoft.com/office/word/2016/wordml/cid" xmlns:w16="http://schemas.microsoft.com/office/word/2018/wordml" xmlns:w16sdtdh="http://schemas.microsoft.com/office/word/2020/wordml/sdtdatahash" xmlns:w16se="http://schemas.microsoft.com/office/word/2015/wordml/symex" mc:Ignorable="w14 w15 w16se w16cid w16 w16cex w16sdtdh">
   <w:docDefaults>
     <w:rPrDefault>
       <w:rPr>

</xml_diff>